<commit_message>
Cambios contenido 1 y 2
</commit_message>
<xml_diff>
--- a/documentos/Infografia 2 I+D.docx
+++ b/documentos/Infografia 2 I+D.docx
@@ -149,31 +149,19 @@
         <w:rPr>
           <w:lang w:val="es-CR"/>
         </w:rPr>
-        <w:t xml:space="preserve">xperimentales o teóricos que se </w:t>
-      </w:r>
-      <w:r>
-        <w:rPr>
-          <w:lang w:val="es-CR"/>
-        </w:rPr>
-        <w:t>emprenden principalmente para obtener nue</w:t>
-      </w:r>
-      <w:r>
-        <w:rPr>
-          <w:lang w:val="es-CR"/>
-        </w:rPr>
-        <w:t xml:space="preserve">vos conocimientos acerca de los </w:t>
-      </w:r>
-      <w:r>
-        <w:rPr>
-          <w:lang w:val="es-CR"/>
-        </w:rPr>
-        <w:t>fundamentos de los fenómenos y hechos ob</w:t>
-      </w:r>
-      <w:r>
-        <w:rPr>
-          <w:lang w:val="es-CR"/>
-        </w:rPr>
-        <w:t xml:space="preserve">servables, sin pensar en darles </w:t>
+        <w:t xml:space="preserve">xperimentales o teóricos </w:t>
+      </w:r>
+      <w:r>
+        <w:rPr>
+          <w:lang w:val="es-CR"/>
+        </w:rPr>
+        <w:t>para obtener nue</w:t>
+      </w:r>
+      <w:r>
+        <w:rPr>
+          <w:lang w:val="es-CR"/>
+        </w:rPr>
+        <w:t xml:space="preserve">vos conocimientos, sin pensar en darles </w:t>
       </w:r>
       <w:r>
         <w:rPr>
@@ -229,31 +217,19 @@
         <w:rPr>
           <w:lang w:val="es-CR"/>
         </w:rPr>
-        <w:t>c) El desarrollo experimental comprend</w:t>
-      </w:r>
-      <w:r>
-        <w:rPr>
-          <w:lang w:val="es-CR"/>
-        </w:rPr>
-        <w:t xml:space="preserve">e los trabajos sistemáticos que </w:t>
-      </w:r>
-      <w:r>
-        <w:rPr>
-          <w:lang w:val="es-CR"/>
-        </w:rPr>
-        <w:t>aprovechan los conocimientos existentes obt</w:t>
-      </w:r>
-      <w:r>
-        <w:rPr>
-          <w:lang w:val="es-CR"/>
-        </w:rPr>
-        <w:t xml:space="preserve">enidos de la investigación o la </w:t>
-      </w:r>
-      <w:r>
-        <w:rPr>
-          <w:lang w:val="es-CR"/>
-        </w:rPr>
-        <w:t xml:space="preserve">experiencia práctica. Está dirigido a la producción </w:t>
+        <w:t>c) El desarrollo experimental</w:t>
+      </w:r>
+      <w:r>
+        <w:rPr>
+          <w:lang w:val="es-CR"/>
+        </w:rPr>
+        <w:t xml:space="preserve"> e</w:t>
+      </w:r>
+      <w:r>
+        <w:rPr>
+          <w:lang w:val="es-CR"/>
+        </w:rPr>
+        <w:t xml:space="preserve">stá dirigido a la producción </w:t>
       </w:r>
       <w:r>
         <w:rPr>
@@ -560,10 +536,25 @@
           <w:lang w:val="es-CR"/>
         </w:rPr>
       </w:pPr>
-      <w:r>
-        <w:rPr>
-          <w:lang w:val="es-CR"/>
-        </w:rPr>
+    </w:p>
+    <w:p>
+      <w:pPr>
+        <w:rPr>
+          <w:lang w:val="es-CR"/>
+        </w:rPr>
+      </w:pPr>
+    </w:p>
+    <w:p>
+      <w:pPr>
+        <w:rPr>
+          <w:lang w:val="es-CR"/>
+        </w:rPr>
+      </w:pPr>
+      <w:r>
+        <w:rPr>
+          <w:lang w:val="es-CR"/>
+        </w:rPr>
+        <w:lastRenderedPageBreak/>
         <w:t>¿</w:t>
       </w:r>
       <w:r>
@@ -579,50 +570,11 @@
           <w:lang w:val="es-CR"/>
         </w:rPr>
       </w:pPr>
-    </w:p>
-    <w:p>
-      <w:pPr>
-        <w:rPr>
-          <w:lang w:val="es-CR"/>
-        </w:rPr>
-      </w:pPr>
-      <w:r>
-        <w:rPr>
-          <w:lang w:val="es-CR"/>
-        </w:rPr>
-        <w:lastRenderedPageBreak/>
-        <w:t>Según los resultados de diversos estudios</w:t>
-      </w:r>
-      <w:r>
-        <w:rPr>
-          <w:lang w:val="es-CR"/>
-        </w:rPr>
-        <w:t xml:space="preserve"> hechos dentro del Fondo Monetario Internacional</w:t>
-      </w:r>
-      <w:r>
-        <w:rPr>
-          <w:lang w:val="es-CR"/>
-        </w:rPr>
-        <w:t xml:space="preserve"> demuestran una relación determinante entre la innovación y el PIB per cápita (presupuesto nacional dividido entre el número de personas en un país). </w:t>
-      </w:r>
-    </w:p>
-    <w:p>
-      <w:pPr>
-        <w:rPr>
-          <w:lang w:val="es-CR"/>
-        </w:rPr>
-      </w:pPr>
-      <w:r>
-        <w:rPr>
-          <w:lang w:val="es-CR"/>
-        </w:rPr>
-        <w:t xml:space="preserve">La innovación producida por I+D en las Universidades, empresas y fundaciones generan un efecto de “desbordamiento” </w:t>
-      </w:r>
-      <w:r>
-        <w:rPr>
-          <w:lang w:val="es-CR"/>
-        </w:rPr>
-        <w:t xml:space="preserve">de conocimientos y utilidades que son aprovechados por diversos sectores. Un ejemplo claro es el beneficio conjunto que ha tenido la industria tecnológica en </w:t>
+      <w:r>
+        <w:rPr>
+          <w:lang w:val="es-CR"/>
+        </w:rPr>
+        <w:t xml:space="preserve">La innovación producida por I+D en las Universidades, empresas y fundaciones generan un efecto de “desbordamiento” de conocimientos y utilidades que son aprovechados por diversos sectores. Un ejemplo claro es el beneficio conjunto que ha tenido la industria tecnológica en </w:t>
       </w:r>
       <w:proofErr w:type="spellStart"/>
       <w:r>
@@ -636,67 +588,98 @@
         <w:rPr>
           <w:lang w:val="es-CR"/>
         </w:rPr>
-        <w:t xml:space="preserve"> Valley, por la innovación de cada una de sus empresas se ha transformado la manera en que hacemos compras o consumimos noticias, por citar algunos ejemplos.</w:t>
-      </w:r>
-    </w:p>
-    <w:p>
-      <w:pPr>
-        <w:rPr>
-          <w:lang w:val="es-CR"/>
-        </w:rPr>
-      </w:pPr>
-      <w:r>
-        <w:rPr>
-          <w:lang w:val="es-CR"/>
-        </w:rPr>
-        <w:t xml:space="preserve">También hay pruebas sólidas de que los efectos indirectos de la I + D procedentes de los países industrializados hacia los países en desarrollo tienen efectos positivos sobre el crecimiento de la </w:t>
-      </w:r>
-      <w:r>
-        <w:rPr>
-          <w:lang w:val="es-CR"/>
-        </w:rPr>
-        <w:t>productividad</w:t>
-      </w:r>
-      <w:r>
-        <w:rPr>
-          <w:lang w:val="es-CR"/>
-        </w:rPr>
-        <w:t xml:space="preserve"> en los últimos.</w:t>
-      </w:r>
-    </w:p>
-    <w:p>
-      <w:pPr>
-        <w:rPr>
-          <w:lang w:val="es-CR"/>
-        </w:rPr>
-      </w:pPr>
-      <w:r>
-        <w:rPr>
-          <w:lang w:val="es-CR"/>
-        </w:rPr>
-        <w:t>Costa Rica desde el 2013 se ha situado por encima del promedio global en el Índice Global de Innovación.</w:t>
-      </w:r>
-      <w:r>
-        <w:rPr>
-          <w:lang w:val="es-CR"/>
-        </w:rPr>
-        <w:t xml:space="preserve"> En el área latinoamericana solo es superada por Chile en el último año, el cual está un lugar por encima de nuestro país.</w:t>
-      </w:r>
-    </w:p>
-    <w:p>
-      <w:pPr>
-        <w:rPr>
-          <w:lang w:val="es-CR"/>
-        </w:rPr>
-      </w:pPr>
-      <w:r>
-        <w:rPr>
-          <w:lang w:val="es-CR"/>
-        </w:rPr>
-        <w:t>En el siguiente gráfico, se puede apreciar la línea negra, que representa el promedio para cada año en el Índice Global de Innovación. La marca color rojo en cada columna representa a Costa Rica a través de los años.</w:t>
+        <w:t xml:space="preserve"> Valley, por la innovación de cada una de sus empresas se ha transformado la manera en que hacemos compras o consumimos noticias.</w:t>
+      </w:r>
+    </w:p>
+    <w:p>
+      <w:pPr>
+        <w:rPr>
+          <w:lang w:val="es-CR"/>
+        </w:rPr>
+      </w:pPr>
+      <w:r>
+        <w:rPr>
+          <w:lang w:val="es-CR"/>
+        </w:rPr>
+        <w:t>También hay pruebas sólidas de q</w:t>
       </w:r>
       <w:bookmarkStart w:id="0" w:name="_GoBack"/>
       <w:bookmarkEnd w:id="0"/>
+      <w:r>
+        <w:rPr>
+          <w:lang w:val="es-CR"/>
+        </w:rPr>
+        <w:t xml:space="preserve">ue los efectos indirectos de la I + D procedentes de los países industrializados hacia los países en desarrollo tienen efectos positivos sobre el crecimiento de la </w:t>
+      </w:r>
+      <w:r>
+        <w:rPr>
+          <w:lang w:val="es-CR"/>
+        </w:rPr>
+        <w:t>productividad</w:t>
+      </w:r>
+      <w:r>
+        <w:rPr>
+          <w:lang w:val="es-CR"/>
+        </w:rPr>
+        <w:t xml:space="preserve"> en los últimos.</w:t>
+      </w:r>
+    </w:p>
+    <w:p>
+      <w:pPr>
+        <w:rPr>
+          <w:lang w:val="es-CR"/>
+        </w:rPr>
+      </w:pPr>
+      <w:r>
+        <w:rPr>
+          <w:lang w:val="es-CR"/>
+        </w:rPr>
+        <w:t>Según los resultados de diversos estudios</w:t>
+      </w:r>
+      <w:r>
+        <w:rPr>
+          <w:lang w:val="es-CR"/>
+        </w:rPr>
+        <w:t xml:space="preserve"> hechos dentro del Fondo Monetario Internacional</w:t>
+      </w:r>
+      <w:r>
+        <w:rPr>
+          <w:lang w:val="es-CR"/>
+        </w:rPr>
+        <w:t xml:space="preserve"> demuestran una relación determinante entre la innovación y el PIB per cápita (presupuesto nacional dividido entre el número de personas en un país). </w:t>
+      </w:r>
+    </w:p>
+    <w:p>
+      <w:pPr>
+        <w:rPr>
+          <w:lang w:val="es-CR"/>
+        </w:rPr>
+      </w:pPr>
+      <w:r>
+        <w:rPr>
+          <w:lang w:val="es-CR"/>
+        </w:rPr>
+        <w:t>Costa Rica desde el 2013 se ha situado por encima del promedio global en el Índice Global de Innovación.</w:t>
+      </w:r>
+      <w:r>
+        <w:rPr>
+          <w:lang w:val="es-CR"/>
+        </w:rPr>
+        <w:t xml:space="preserve"> En el área latinoamericana solo es superada por Chile en el último año, el cual está un lugar por encima de nuestro país.</w:t>
+      </w:r>
+    </w:p>
+    <w:p>
+      <w:pPr>
+        <w:rPr>
+          <w:lang w:val="es-CR"/>
+        </w:rPr>
+      </w:pPr>
+      <w:r>
+        <w:rPr>
+          <w:lang w:val="es-CR"/>
+        </w:rPr>
+        <w:t>En el siguiente gráfico, se puede apreciar la línea negra, que representa el promedio para cada año en el Índice Global de Innovación. La marca color rojo en cada columna representa a Costa Rica a través de los años.</w:t>
+      </w:r>
     </w:p>
     <w:p>
       <w:pPr>
@@ -791,6 +774,7 @@
         <w:rPr>
           <w:lang w:val="es-CR"/>
         </w:rPr>
+        <w:lastRenderedPageBreak/>
         <w:t>https://www.oecd.org/std/productivity-stats/37511005.pdf</w:t>
       </w:r>
     </w:p>

</xml_diff>